<commit_message>
call supcom-exporter from convertallunits.py (not a subprocess) to avoid confusion with original (blender) supcom-exporter
</commit_message>
<xml_diff>
--- a/3do2Scm.docx
+++ b/3do2Scm.docx
@@ -213,14 +213,14 @@
         <w:rPr/>
         <w:drawing>
           <wp:inline distB="114300" distT="114300" distL="114300" distR="114300">
-            <wp:extent cx="5943600" cy="2933700"/>
+            <wp:extent cx="5943600" cy="3251200"/>
             <wp:effectExtent b="0" l="0" r="0" t="0"/>
-            <wp:docPr id="7" name="image1.png"/>
+            <wp:docPr id="4" name="image3.png"/>
             <a:graphic>
               <a:graphicData uri="http://schemas.openxmlformats.org/drawingml/2006/picture">
                 <pic:pic>
                   <pic:nvPicPr>
-                    <pic:cNvPr id="0" name="image1.png"/>
+                    <pic:cNvPr id="0" name="image3.png"/>
                     <pic:cNvPicPr preferRelativeResize="0"/>
                   </pic:nvPicPr>
                   <pic:blipFill>
@@ -233,7 +233,7 @@
                   <pic:spPr>
                     <a:xfrm>
                       <a:off x="0" y="0"/>
-                      <a:ext cx="5943600" cy="2933700"/>
+                      <a:ext cx="5943600" cy="3251200"/>
                     </a:xfrm>
                     <a:prstGeom prst="rect"/>
                     <a:ln/>
@@ -268,28 +268,7 @@
         <w:rPr>
           <w:rtl w:val="0"/>
         </w:rPr>
-        <w:t xml:space="preserve">Install some version of python3.  You can find it in the Microsoft Store, or install </w:t>
-      </w:r>
-      <w:hyperlink r:id="rId11">
-        <w:r>
-          <w:rPr>
-            <w:color w:val="1155cc"/>
-            <w:u w:val="single"/>
-            <w:rtl w:val="0"/>
-          </w:rPr>
-          <w:t xml:space="preserve">anaconda</w:t>
-        </w:r>
-      </w:hyperlink>
-      <w:r>
-        <w:rPr>
-          <w:rtl w:val="0"/>
-        </w:rPr>
-        <w:t xml:space="preserve">.  It may work with python2, give it a go if you don’t have python3 installed but do have python2 available.</w:t>
-      </w:r>
-      <w:r>
-        <w:rPr>
-          <w:rtl w:val="0"/>
-        </w:rPr>
+        <w:t xml:space="preserve">Edit the file “convertallunits.bat” and change the paths to match where you extracted everything</w:t>
       </w:r>
     </w:p>
     <w:p>
@@ -300,18 +279,18 @@
         <w:rPr/>
         <w:drawing>
           <wp:inline distB="114300" distT="114300" distL="114300" distR="114300">
-            <wp:extent cx="5214938" cy="3183379"/>
+            <wp:extent cx="5943600" cy="1460500"/>
             <wp:effectExtent b="0" l="0" r="0" t="0"/>
-            <wp:docPr id="4" name="image9.png"/>
+            <wp:docPr id="3" name="image6.png"/>
             <a:graphic>
               <a:graphicData uri="http://schemas.openxmlformats.org/drawingml/2006/picture">
                 <pic:pic>
                   <pic:nvPicPr>
-                    <pic:cNvPr id="0" name="image9.png"/>
+                    <pic:cNvPr id="0" name="image6.png"/>
                     <pic:cNvPicPr preferRelativeResize="0"/>
                   </pic:nvPicPr>
                   <pic:blipFill>
-                    <a:blip r:embed="rId12"/>
+                    <a:blip r:embed="rId11"/>
                     <a:srcRect b="0" l="0" r="0" t="0"/>
                     <a:stretch>
                       <a:fillRect/>
@@ -320,7 +299,7 @@
                   <pic:spPr>
                     <a:xfrm>
                       <a:off x="0" y="0"/>
-                      <a:ext cx="5214938" cy="3183379"/>
+                      <a:ext cx="5943600" cy="1460500"/>
                     </a:xfrm>
                     <a:prstGeom prst="rect"/>
                     <a:ln/>
@@ -355,7 +334,7 @@
         <w:rPr>
           <w:rtl w:val="0"/>
         </w:rPr>
-        <w:t xml:space="preserve">Edit the file “convertallunits.bat” and change the paths to match where you extracted everything</w:t>
+        <w:t xml:space="preserve">Double click on “convertallunits.bat” and observe the output.  It should take a few minutes.</w:t>
       </w:r>
     </w:p>
     <w:p>
@@ -366,84 +345,18 @@
         <w:rPr/>
         <w:drawing>
           <wp:inline distB="114300" distT="114300" distL="114300" distR="114300">
-            <wp:extent cx="5943600" cy="1562100"/>
+            <wp:extent cx="5943600" cy="3111500"/>
             <wp:effectExtent b="0" l="0" r="0" t="0"/>
-            <wp:docPr id="1" name="image4.png"/>
+            <wp:docPr id="6" name="image7.png"/>
             <a:graphic>
               <a:graphicData uri="http://schemas.openxmlformats.org/drawingml/2006/picture">
                 <pic:pic>
                   <pic:nvPicPr>
-                    <pic:cNvPr id="0" name="image4.png"/>
+                    <pic:cNvPr id="0" name="image7.png"/>
                     <pic:cNvPicPr preferRelativeResize="0"/>
                   </pic:nvPicPr>
                   <pic:blipFill>
-                    <a:blip r:embed="rId13"/>
-                    <a:srcRect b="0" l="0" r="0" t="0"/>
-                    <a:stretch>
-                      <a:fillRect/>
-                    </a:stretch>
-                  </pic:blipFill>
-                  <pic:spPr>
-                    <a:xfrm>
-                      <a:off x="0" y="0"/>
-                      <a:ext cx="5943600" cy="1562100"/>
-                    </a:xfrm>
-                    <a:prstGeom prst="rect"/>
-                    <a:ln/>
-                  </pic:spPr>
-                </pic:pic>
-              </a:graphicData>
-            </a:graphic>
-          </wp:inline>
-        </w:drawing>
-      </w:r>
-      <w:r>
-        <w:rPr>
-          <w:rtl w:val="0"/>
-        </w:rPr>
-      </w:r>
-    </w:p>
-    <w:p>
-      <w:pPr>
-        <w:rPr/>
-      </w:pPr>
-      <w:r>
-        <w:rPr>
-          <w:rtl w:val="0"/>
-        </w:rPr>
-      </w:r>
-    </w:p>
-    <w:p>
-      <w:pPr>
-        <w:rPr/>
-      </w:pPr>
-      <w:r>
-        <w:rPr>
-          <w:rtl w:val="0"/>
-        </w:rPr>
-        <w:t xml:space="preserve">Double click on “convertallunits.bat” and observe the output.  It should take a few minutes.</w:t>
-      </w:r>
-    </w:p>
-    <w:p>
-      <w:pPr>
-        <w:rPr/>
-      </w:pPr>
-      <w:r>
-        <w:rPr/>
-        <w:drawing>
-          <wp:inline distB="114300" distT="114300" distL="114300" distR="114300">
-            <wp:extent cx="5943600" cy="3111500"/>
-            <wp:effectExtent b="0" l="0" r="0" t="0"/>
-            <wp:docPr id="6" name="image8.png"/>
-            <a:graphic>
-              <a:graphicData uri="http://schemas.openxmlformats.org/drawingml/2006/picture">
-                <pic:pic>
-                  <pic:nvPicPr>
-                    <pic:cNvPr id="0" name="image8.png"/>
-                    <pic:cNvPicPr preferRelativeResize="0"/>
-                  </pic:nvPicPr>
-                  <pic:blipFill>
-                    <a:blip r:embed="rId14"/>
+                    <a:blip r:embed="rId12"/>
                     <a:srcRect b="0" l="0" r="0" t="0"/>
                     <a:stretch>
                       <a:fillRect/>
@@ -477,17 +390,28 @@
         <w:rPr>
           <w:rtl w:val="0"/>
         </w:rPr>
-      </w:r>
-    </w:p>
-    <w:p>
-      <w:pPr>
-        <w:rPr/>
-      </w:pPr>
-      <w:r>
-        <w:rPr>
-          <w:rtl w:val="0"/>
-        </w:rPr>
-        <w:t xml:space="preserve">You may see the odd message about “unexpected number of vertices”.  Seems to be harmless.  And the odd json decoding error about “expecting value: line 1 column 1”.  That just means there is no “_dead” model associated with the unit.</w:t>
+        <w:t xml:space="preserve">You may see the odd message about “unexpected number of vertices”.  Seems to be harmless.</w:t>
+      </w:r>
+    </w:p>
+    <w:p>
+      <w:pPr>
+        <w:rPr/>
+      </w:pPr>
+      <w:r>
+        <w:rPr>
+          <w:rtl w:val="0"/>
+        </w:rPr>
+      </w:r>
+    </w:p>
+    <w:p>
+      <w:pPr>
+        <w:rPr/>
+      </w:pPr>
+      <w:r>
+        <w:rPr>
+          <w:rtl w:val="0"/>
+        </w:rPr>
+        <w:t xml:space="preserve">If all goes well you’ll now have a new directory called “UNITS” in your d:\temp\3do2scm directory:</w:t>
       </w:r>
     </w:p>
     <w:p>
@@ -498,84 +422,18 @@
         <w:rPr/>
         <w:drawing>
           <wp:inline distB="114300" distT="114300" distL="114300" distR="114300">
-            <wp:extent cx="5943600" cy="1955800"/>
+            <wp:extent cx="5943600" cy="4000500"/>
             <wp:effectExtent b="0" l="0" r="0" t="0"/>
-            <wp:docPr id="5" name="image5.png"/>
+            <wp:docPr id="8" name="image8.png"/>
             <a:graphic>
               <a:graphicData uri="http://schemas.openxmlformats.org/drawingml/2006/picture">
                 <pic:pic>
                   <pic:nvPicPr>
-                    <pic:cNvPr id="0" name="image5.png"/>
+                    <pic:cNvPr id="0" name="image8.png"/>
                     <pic:cNvPicPr preferRelativeResize="0"/>
                   </pic:nvPicPr>
                   <pic:blipFill>
-                    <a:blip r:embed="rId15"/>
-                    <a:srcRect b="0" l="0" r="0" t="0"/>
-                    <a:stretch>
-                      <a:fillRect/>
-                    </a:stretch>
-                  </pic:blipFill>
-                  <pic:spPr>
-                    <a:xfrm>
-                      <a:off x="0" y="0"/>
-                      <a:ext cx="5943600" cy="1955800"/>
-                    </a:xfrm>
-                    <a:prstGeom prst="rect"/>
-                    <a:ln/>
-                  </pic:spPr>
-                </pic:pic>
-              </a:graphicData>
-            </a:graphic>
-          </wp:inline>
-        </w:drawing>
-      </w:r>
-      <w:r>
-        <w:rPr>
-          <w:rtl w:val="0"/>
-        </w:rPr>
-      </w:r>
-    </w:p>
-    <w:p>
-      <w:pPr>
-        <w:rPr/>
-      </w:pPr>
-      <w:r>
-        <w:rPr>
-          <w:rtl w:val="0"/>
-        </w:rPr>
-      </w:r>
-    </w:p>
-    <w:p>
-      <w:pPr>
-        <w:rPr/>
-      </w:pPr>
-      <w:r>
-        <w:rPr>
-          <w:rtl w:val="0"/>
-        </w:rPr>
-        <w:t xml:space="preserve">If all goes well you’ll now have a new directory called “UNITS” in your d:\temp\3do2scm directory:</w:t>
-      </w:r>
-    </w:p>
-    <w:p>
-      <w:pPr>
-        <w:rPr/>
-      </w:pPr>
-      <w:r>
-        <w:rPr/>
-        <w:drawing>
-          <wp:inline distB="114300" distT="114300" distL="114300" distR="114300">
-            <wp:extent cx="5943600" cy="4000500"/>
-            <wp:effectExtent b="0" l="0" r="0" t="0"/>
-            <wp:docPr id="10" name="image3.png"/>
-            <a:graphic>
-              <a:graphicData uri="http://schemas.openxmlformats.org/drawingml/2006/picture">
-                <pic:pic>
-                  <pic:nvPicPr>
-                    <pic:cNvPr id="0" name="image3.png"/>
-                    <pic:cNvPicPr preferRelativeResize="0"/>
-                  </pic:nvPicPr>
-                  <pic:blipFill>
-                    <a:blip r:embed="rId16"/>
+                    <a:blip r:embed="rId13"/>
                     <a:srcRect b="0" l="0" r="0" t="0"/>
                     <a:stretch>
                       <a:fillRect/>
@@ -611,7 +469,7 @@
         </w:rPr>
         <w:t xml:space="preserve">The .scm files contain the 3d model.  And the .data files contain the texture images in raw format.  Now we need to convert the texture images to DDS format so SupCom engine can load them.  It may be possible to do them all at once using </w:t>
       </w:r>
-      <w:hyperlink r:id="rId17">
+      <w:hyperlink r:id="rId14">
         <w:r>
           <w:rPr>
             <w:color w:val="1155cc"/>
@@ -627,7 +485,7 @@
         </w:rPr>
         <w:t xml:space="preserve"> or some other tool.  However I’ve done mine manually using </w:t>
       </w:r>
-      <w:hyperlink r:id="rId18">
+      <w:hyperlink r:id="rId15">
         <w:r>
           <w:rPr>
             <w:color w:val="1155cc"/>
@@ -706,16 +564,16 @@
           <wp:inline distB="114300" distT="114300" distL="114300" distR="114300">
             <wp:extent cx="2878682" cy="5348288"/>
             <wp:effectExtent b="0" l="0" r="0" t="0"/>
-            <wp:docPr id="3" name="image10.png"/>
+            <wp:docPr id="2" name="image1.png"/>
             <a:graphic>
               <a:graphicData uri="http://schemas.openxmlformats.org/drawingml/2006/picture">
                 <pic:pic>
                   <pic:nvPicPr>
-                    <pic:cNvPr id="0" name="image10.png"/>
+                    <pic:cNvPr id="0" name="image1.png"/>
                     <pic:cNvPicPr preferRelativeResize="0"/>
                   </pic:nvPicPr>
                   <pic:blipFill>
-                    <a:blip r:embed="rId19"/>
+                    <a:blip r:embed="rId16"/>
                     <a:srcRect b="0" l="0" r="0" t="0"/>
                     <a:stretch>
                       <a:fillRect/>
@@ -741,16 +599,16 @@
           <wp:inline distB="114300" distT="114300" distL="114300" distR="114300">
             <wp:extent cx="2883808" cy="5357813"/>
             <wp:effectExtent b="0" l="0" r="0" t="0"/>
-            <wp:docPr id="9" name="image7.png"/>
+            <wp:docPr id="7" name="image4.png"/>
             <a:graphic>
               <a:graphicData uri="http://schemas.openxmlformats.org/drawingml/2006/picture">
                 <pic:pic>
                   <pic:nvPicPr>
-                    <pic:cNvPr id="0" name="image7.png"/>
+                    <pic:cNvPr id="0" name="image4.png"/>
                     <pic:cNvPicPr preferRelativeResize="0"/>
                   </pic:nvPicPr>
                   <pic:blipFill>
-                    <a:blip r:embed="rId20"/>
+                    <a:blip r:embed="rId17"/>
                     <a:srcRect b="0" l="0" r="0" t="0"/>
                     <a:stretch>
                       <a:fillRect/>
@@ -807,16 +665,16 @@
           <wp:inline distB="114300" distT="114300" distL="114300" distR="114300">
             <wp:extent cx="2814638" cy="5110536"/>
             <wp:effectExtent b="0" l="0" r="0" t="0"/>
-            <wp:docPr id="2" name="image2.png"/>
+            <wp:docPr id="1" name="image5.png"/>
             <a:graphic>
               <a:graphicData uri="http://schemas.openxmlformats.org/drawingml/2006/picture">
                 <pic:pic>
                   <pic:nvPicPr>
-                    <pic:cNvPr id="0" name="image2.png"/>
+                    <pic:cNvPr id="0" name="image5.png"/>
                     <pic:cNvPicPr preferRelativeResize="0"/>
                   </pic:nvPicPr>
                   <pic:blipFill>
-                    <a:blip r:embed="rId21"/>
+                    <a:blip r:embed="rId18"/>
                     <a:srcRect b="0" l="0" r="0" t="0"/>
                     <a:stretch>
                       <a:fillRect/>
@@ -842,16 +700,16 @@
           <wp:inline distB="114300" distT="114300" distL="114300" distR="114300">
             <wp:extent cx="2814638" cy="5121874"/>
             <wp:effectExtent b="0" l="0" r="0" t="0"/>
-            <wp:docPr id="8" name="image6.png"/>
+            <wp:docPr id="5" name="image2.png"/>
             <a:graphic>
               <a:graphicData uri="http://schemas.openxmlformats.org/drawingml/2006/picture">
                 <pic:pic>
                   <pic:nvPicPr>
-                    <pic:cNvPr id="0" name="image6.png"/>
+                    <pic:cNvPr id="0" name="image2.png"/>
                     <pic:cNvPicPr preferRelativeResize="0"/>
                   </pic:nvPicPr>
                   <pic:blipFill>
-                    <a:blip r:embed="rId22"/>
+                    <a:blip r:embed="rId19"/>
                     <a:srcRect b="0" l="0" r="0" t="0"/>
                     <a:stretch>
                       <a:fillRect/>
@@ -897,7 +755,7 @@
         </w:rPr>
         <w:t xml:space="preserve">Then go “file” “export” and export as a png.  Then use </w:t>
       </w:r>
-      <w:hyperlink r:id="rId23">
+      <w:hyperlink r:id="rId20">
         <w:r>
           <w:rPr>
             <w:color w:val="1155cc"/>
@@ -1223,7 +1081,7 @@
         </w:rPr>
         <w:t xml:space="preserve">Any questions / feedback, leave me a message on the </w:t>
       </w:r>
-      <w:hyperlink r:id="rId24">
+      <w:hyperlink r:id="rId21">
         <w:r>
           <w:rPr>
             <w:color w:val="1155cc"/>

</xml_diff>

<commit_message>
documentation; and remove redundant rgb2bgr script
</commit_message>
<xml_diff>
--- a/3do2Scm.docx
+++ b/3do2Scm.docx
@@ -143,27 +143,6 @@
     </w:p>
     <w:p>
       <w:pPr>
-        <w:rPr/>
-      </w:pPr>
-      <w:r>
-        <w:rPr>
-          <w:rtl w:val="0"/>
-        </w:rPr>
-      </w:r>
-    </w:p>
-    <w:p>
-      <w:pPr>
-        <w:rPr/>
-      </w:pPr>
-      <w:r>
-        <w:rPr>
-          <w:rtl w:val="0"/>
-        </w:rPr>
-        <w:t xml:space="preserve">Apologies for the crudeness of the solution and the manual steps to convert the texture formats at the end but I didn't want to spend a heap of time on this.</w:t>
-      </w:r>
-    </w:p>
-    <w:p>
-      <w:pPr>
         <w:pStyle w:val="Heading2"/>
         <w:rPr/>
       </w:pPr>
@@ -236,12 +215,12 @@
           <wp:inline distB="114300" distT="114300" distL="114300" distR="114300">
             <wp:extent cx="5943600" cy="3251200"/>
             <wp:effectExtent b="0" l="0" r="0" t="0"/>
-            <wp:docPr id="12" name="image4.png"/>
+            <wp:docPr id="11" name="image9.png"/>
             <a:graphic>
               <a:graphicData uri="http://schemas.openxmlformats.org/drawingml/2006/picture">
                 <pic:pic>
                   <pic:nvPicPr>
-                    <pic:cNvPr id="0" name="image4.png"/>
+                    <pic:cNvPr id="0" name="image9.png"/>
                     <pic:cNvPicPr preferRelativeResize="0"/>
                   </pic:nvPicPr>
                   <pic:blipFill>
@@ -300,14 +279,14 @@
         <w:rPr/>
         <w:drawing>
           <wp:inline distB="114300" distT="114300" distL="114300" distR="114300">
-            <wp:extent cx="5943600" cy="1460500"/>
+            <wp:extent cx="5943600" cy="1092200"/>
             <wp:effectExtent b="0" l="0" r="0" t="0"/>
-            <wp:docPr id="11" name="image11.png"/>
+            <wp:docPr id="13" name="image3.png"/>
             <a:graphic>
               <a:graphicData uri="http://schemas.openxmlformats.org/drawingml/2006/picture">
                 <pic:pic>
                   <pic:nvPicPr>
-                    <pic:cNvPr id="0" name="image11.png"/>
+                    <pic:cNvPr id="0" name="image3.png"/>
                     <pic:cNvPicPr preferRelativeResize="0"/>
                   </pic:nvPicPr>
                   <pic:blipFill>
@@ -320,7 +299,7 @@
                   <pic:spPr>
                     <a:xfrm>
                       <a:off x="0" y="0"/>
-                      <a:ext cx="5943600" cy="1460500"/>
+                      <a:ext cx="5943600" cy="1092200"/>
                     </a:xfrm>
                     <a:prstGeom prst="rect"/>
                     <a:ln/>
@@ -366,14 +345,14 @@
         <w:rPr/>
         <w:drawing>
           <wp:inline distB="114300" distT="114300" distL="114300" distR="114300">
-            <wp:extent cx="5943600" cy="3111500"/>
+            <wp:extent cx="5943600" cy="3479800"/>
             <wp:effectExtent b="0" l="0" r="0" t="0"/>
-            <wp:docPr id="15" name="image18.png"/>
+            <wp:docPr id="5" name="image2.png"/>
             <a:graphic>
               <a:graphicData uri="http://schemas.openxmlformats.org/drawingml/2006/picture">
                 <pic:pic>
                   <pic:nvPicPr>
-                    <pic:cNvPr id="0" name="image18.png"/>
+                    <pic:cNvPr id="0" name="image2.png"/>
                     <pic:cNvPicPr preferRelativeResize="0"/>
                   </pic:nvPicPr>
                   <pic:blipFill>
@@ -386,7 +365,7 @@
                   <pic:spPr>
                     <a:xfrm>
                       <a:off x="0" y="0"/>
-                      <a:ext cx="5943600" cy="3111500"/>
+                      <a:ext cx="5943600" cy="3479800"/>
                     </a:xfrm>
                     <a:prstGeom prst="rect"/>
                     <a:ln/>
@@ -411,7 +390,7 @@
         <w:rPr>
           <w:rtl w:val="0"/>
         </w:rPr>
-        <w:t xml:space="preserve">You may see the odd message about “unexpected number of vertices”.  Seems to be harmless.</w:t>
+        <w:t xml:space="preserve">”Unable to convert model” generally means that a unit .fbi exists, but no .3do model.</w:t>
       </w:r>
     </w:p>
     <w:p>
@@ -443,14 +422,14 @@
         <w:rPr/>
         <w:drawing>
           <wp:inline distB="114300" distT="114300" distL="114300" distR="114300">
-            <wp:extent cx="5943600" cy="4000500"/>
+            <wp:extent cx="5943600" cy="2527300"/>
             <wp:effectExtent b="0" l="0" r="0" t="0"/>
-            <wp:docPr id="7" name="image6.png"/>
+            <wp:docPr id="7" name="image13.png"/>
             <a:graphic>
               <a:graphicData uri="http://schemas.openxmlformats.org/drawingml/2006/picture">
                 <pic:pic>
                   <pic:nvPicPr>
-                    <pic:cNvPr id="0" name="image6.png"/>
+                    <pic:cNvPr id="0" name="image13.png"/>
                     <pic:cNvPicPr preferRelativeResize="0"/>
                   </pic:nvPicPr>
                   <pic:blipFill>
@@ -463,7 +442,7 @@
                   <pic:spPr>
                     <a:xfrm>
                       <a:off x="0" y="0"/>
-                      <a:ext cx="5943600" cy="4000500"/>
+                      <a:ext cx="5943600" cy="2527300"/>
                     </a:xfrm>
                     <a:prstGeom prst="rect"/>
                     <a:ln/>
@@ -488,7 +467,23 @@
         <w:rPr>
           <w:rtl w:val="0"/>
         </w:rPr>
-        <w:t xml:space="preserve">The .scm files contain the 3d model.  And the .data files contain the texture images in raw format.  Now we need to convert the texture images to DDS format so SupCom engine can load them.  It may be possible to do them all at once using </w:t>
+      </w:r>
+    </w:p>
+    <w:p>
+      <w:pPr>
+        <w:rPr/>
+      </w:pPr>
+      <w:r>
+        <w:rPr>
+          <w:rtl w:val="0"/>
+        </w:rPr>
+        <w:t xml:space="preserve">The .scm files contain the 3d model.  And the .png files contain the texture images.  Now we need to convert the texture images to DDS format so SupCom engine can load them.  </w:t>
+      </w:r>
+      <w:r>
+        <w:rPr>
+          <w:rtl w:val="0"/>
+        </w:rPr>
+        <w:t xml:space="preserve">I’ve done mine manually using </w:t>
       </w:r>
       <w:hyperlink r:id="rId14">
         <w:r>
@@ -497,82 +492,14 @@
             <w:u w:val="single"/>
             <w:rtl w:val="0"/>
           </w:rPr>
-          <w:t xml:space="preserve">imagemagick</w:t>
+          <w:t xml:space="preserve">DDS Converter</w:t>
         </w:r>
       </w:hyperlink>
       <w:r>
         <w:rPr>
           <w:rtl w:val="0"/>
         </w:rPr>
-        <w:t xml:space="preserve"> or some other tool.  However I’ve done mine manually using </w:t>
-      </w:r>
-      <w:hyperlink r:id="rId15">
-        <w:r>
-          <w:rPr>
-            <w:color w:val="1155cc"/>
-            <w:u w:val="single"/>
-            <w:rtl w:val="0"/>
-          </w:rPr>
-          <w:t xml:space="preserve">gimp</w:t>
-        </w:r>
-      </w:hyperlink>
-      <w:r>
-        <w:rPr>
-          <w:rtl w:val="0"/>
-        </w:rPr>
-        <w:t xml:space="preserve">.  Read on.</w:t>
-      </w:r>
-    </w:p>
-    <w:p>
-      <w:pPr>
-        <w:rPr/>
-      </w:pPr>
-      <w:r>
-        <w:rPr>
-          <w:rtl w:val="0"/>
-        </w:rPr>
-      </w:r>
-    </w:p>
-    <w:p>
-      <w:pPr>
-        <w:rPr/>
-      </w:pPr>
-      <w:r>
-        <w:rPr>
-          <w:rtl w:val="0"/>
-        </w:rPr>
-        <w:t xml:space="preserve">Open Gimp.  Drag at “.data” file into gimp.  You should get the “Load Image from Raw Data” dialog (left figure below).  Enter some data into the dialog to format the image correctly (right figure below).  The “PALETTE.PAL” file comes from the Total Annihilation game files: specifically d:\temp\totala1\palettes\PALETTE.PAL</w:t>
-      </w:r>
-    </w:p>
-    <w:p>
-      <w:pPr>
-        <w:rPr/>
-      </w:pPr>
-      <w:r>
-        <w:rPr>
-          <w:rtl w:val="0"/>
-        </w:rPr>
-      </w:r>
-    </w:p>
-    <w:p>
-      <w:pPr>
-        <w:rPr/>
-      </w:pPr>
-      <w:r>
-        <w:rPr>
-          <w:rtl w:val="0"/>
-        </w:rPr>
-        <w:t xml:space="preserve">Once you see some sensible structure in the image, click “open”.  Don’t worry about the inverted colours (blue stripes instead of yellow) for now.  We’ll fix that next.</w:t>
-      </w:r>
-    </w:p>
-    <w:p>
-      <w:pPr>
-        <w:rPr/>
-      </w:pPr>
-      <w:r>
-        <w:rPr>
-          <w:rtl w:val="0"/>
-        </w:rPr>
+        <w:t xml:space="preserve">.  Just point it at the UNITS\ARMAAP directory and click “Convert”.</w:t>
       </w:r>
     </w:p>
     <w:p>
@@ -583,18 +510,18 @@
         <w:rPr/>
         <w:drawing>
           <wp:inline distB="114300" distT="114300" distL="114300" distR="114300">
-            <wp:extent cx="2878682" cy="5348288"/>
+            <wp:extent cx="5943600" cy="2628900"/>
             <wp:effectExtent b="0" l="0" r="0" t="0"/>
-            <wp:docPr id="8" name="image14.png"/>
+            <wp:docPr id="9" name="image7.png"/>
             <a:graphic>
               <a:graphicData uri="http://schemas.openxmlformats.org/drawingml/2006/picture">
                 <pic:pic>
                   <pic:nvPicPr>
-                    <pic:cNvPr id="0" name="image14.png"/>
+                    <pic:cNvPr id="0" name="image7.png"/>
                     <pic:cNvPicPr preferRelativeResize="0"/>
                   </pic:nvPicPr>
                   <pic:blipFill>
-                    <a:blip r:embed="rId16"/>
+                    <a:blip r:embed="rId15"/>
                     <a:srcRect b="0" l="0" r="0" t="0"/>
                     <a:stretch>
                       <a:fillRect/>
@@ -603,7 +530,7 @@
                   <pic:spPr>
                     <a:xfrm>
                       <a:off x="0" y="0"/>
-                      <a:ext cx="2878682" cy="5348288"/>
+                      <a:ext cx="5943600" cy="2628900"/>
                     </a:xfrm>
                     <a:prstGeom prst="rect"/>
                     <a:ln/>
@@ -615,224 +542,9 @@
         </w:drawing>
       </w:r>
       <w:r>
-        <w:rPr/>
-        <w:drawing>
-          <wp:inline distB="114300" distT="114300" distL="114300" distR="114300">
-            <wp:extent cx="2883808" cy="5357813"/>
-            <wp:effectExtent b="0" l="0" r="0" t="0"/>
-            <wp:docPr id="18" name="image17.png"/>
-            <a:graphic>
-              <a:graphicData uri="http://schemas.openxmlformats.org/drawingml/2006/picture">
-                <pic:pic>
-                  <pic:nvPicPr>
-                    <pic:cNvPr id="0" name="image17.png"/>
-                    <pic:cNvPicPr preferRelativeResize="0"/>
-                  </pic:nvPicPr>
-                  <pic:blipFill>
-                    <a:blip r:embed="rId17"/>
-                    <a:srcRect b="0" l="0" r="0" t="0"/>
-                    <a:stretch>
-                      <a:fillRect/>
-                    </a:stretch>
-                  </pic:blipFill>
-                  <pic:spPr>
-                    <a:xfrm>
-                      <a:off x="0" y="0"/>
-                      <a:ext cx="2883808" cy="5357813"/>
-                    </a:xfrm>
-                    <a:prstGeom prst="rect"/>
-                    <a:ln/>
-                  </pic:spPr>
-                </pic:pic>
-              </a:graphicData>
-            </a:graphic>
-          </wp:inline>
-        </w:drawing>
-      </w:r>
-      <w:r>
-        <w:rPr>
-          <w:rtl w:val="0"/>
-        </w:rPr>
-      </w:r>
-    </w:p>
-    <w:p>
-      <w:pPr>
-        <w:rPr/>
-      </w:pPr>
-      <w:r>
-        <w:rPr>
-          <w:rtl w:val="0"/>
-        </w:rPr>
-      </w:r>
-    </w:p>
-    <w:p>
-      <w:pPr>
-        <w:rPr/>
-      </w:pPr>
-      <w:r>
-        <w:rPr>
-          <w:rtl w:val="0"/>
-        </w:rPr>
-        <w:t xml:space="preserve">To correct the inverted colours: go “image”, “mode”, “rgb”.  Then “colors”, “components”, “channel mixer”.  Set the red channel as 100% blue and the blue channel as 100% red as pictured below.  Leave green as 100% green.  Alternatively, if you know how, modify the PALETTE.PAL to contain the correct colours to begin with and save you some time in the future.</w:t>
-      </w:r>
-    </w:p>
-    <w:p>
-      <w:pPr>
-        <w:rPr/>
-      </w:pPr>
-      <w:r>
-        <w:rPr/>
-        <w:drawing>
-          <wp:inline distB="114300" distT="114300" distL="114300" distR="114300">
-            <wp:extent cx="2814638" cy="5110536"/>
-            <wp:effectExtent b="0" l="0" r="0" t="0"/>
-            <wp:docPr id="2" name="image12.png"/>
-            <a:graphic>
-              <a:graphicData uri="http://schemas.openxmlformats.org/drawingml/2006/picture">
-                <pic:pic>
-                  <pic:nvPicPr>
-                    <pic:cNvPr id="0" name="image12.png"/>
-                    <pic:cNvPicPr preferRelativeResize="0"/>
-                  </pic:nvPicPr>
-                  <pic:blipFill>
-                    <a:blip r:embed="rId18"/>
-                    <a:srcRect b="0" l="0" r="0" t="0"/>
-                    <a:stretch>
-                      <a:fillRect/>
-                    </a:stretch>
-                  </pic:blipFill>
-                  <pic:spPr>
-                    <a:xfrm>
-                      <a:off x="0" y="0"/>
-                      <a:ext cx="2814638" cy="5110536"/>
-                    </a:xfrm>
-                    <a:prstGeom prst="rect"/>
-                    <a:ln/>
-                  </pic:spPr>
-                </pic:pic>
-              </a:graphicData>
-            </a:graphic>
-          </wp:inline>
-        </w:drawing>
-      </w:r>
-      <w:r>
-        <w:rPr/>
-        <w:drawing>
-          <wp:inline distB="114300" distT="114300" distL="114300" distR="114300">
-            <wp:extent cx="2814638" cy="5121874"/>
-            <wp:effectExtent b="0" l="0" r="0" t="0"/>
-            <wp:docPr id="14" name="image16.png"/>
-            <a:graphic>
-              <a:graphicData uri="http://schemas.openxmlformats.org/drawingml/2006/picture">
-                <pic:pic>
-                  <pic:nvPicPr>
-                    <pic:cNvPr id="0" name="image16.png"/>
-                    <pic:cNvPicPr preferRelativeResize="0"/>
-                  </pic:nvPicPr>
-                  <pic:blipFill>
-                    <a:blip r:embed="rId19"/>
-                    <a:srcRect b="0" l="0" r="0" t="0"/>
-                    <a:stretch>
-                      <a:fillRect/>
-                    </a:stretch>
-                  </pic:blipFill>
-                  <pic:spPr>
-                    <a:xfrm>
-                      <a:off x="0" y="0"/>
-                      <a:ext cx="2814638" cy="5121874"/>
-                    </a:xfrm>
-                    <a:prstGeom prst="rect"/>
-                    <a:ln/>
-                  </pic:spPr>
-                </pic:pic>
-              </a:graphicData>
-            </a:graphic>
-          </wp:inline>
-        </w:drawing>
-      </w:r>
-      <w:r>
-        <w:rPr>
-          <w:rtl w:val="0"/>
-        </w:rPr>
-      </w:r>
-    </w:p>
-    <w:p>
-      <w:pPr>
-        <w:rPr/>
-      </w:pPr>
-      <w:r>
-        <w:rPr>
-          <w:rtl w:val="0"/>
-        </w:rPr>
-      </w:r>
-    </w:p>
-    <w:p>
-      <w:pPr>
-        <w:rPr/>
-      </w:pPr>
-      <w:r>
-        <w:rPr>
-          <w:rtl w:val="0"/>
-        </w:rPr>
-        <w:t xml:space="preserve">Then go “file” “export” and export as a png.  Then use </w:t>
-      </w:r>
-      <w:hyperlink r:id="rId20">
-        <w:r>
-          <w:rPr>
-            <w:color w:val="1155cc"/>
-            <w:u w:val="single"/>
-            <w:rtl w:val="0"/>
-          </w:rPr>
-          <w:t xml:space="preserve">DDS Converter</w:t>
-        </w:r>
-      </w:hyperlink>
-      <w:r>
-        <w:rPr>
-          <w:rtl w:val="0"/>
-        </w:rPr>
-        <w:t xml:space="preserve"> or similar to convert the png into a DDS file and rename to &lt;unitname&gt;_Albedo.dds.</w:t>
-      </w:r>
-    </w:p>
-    <w:p>
-      <w:pPr>
-        <w:rPr/>
-      </w:pPr>
-      <w:r>
-        <w:rPr>
-          <w:rtl w:val="0"/>
-        </w:rPr>
-      </w:r>
-    </w:p>
-    <w:p>
-      <w:pPr>
-        <w:rPr/>
-      </w:pPr>
-      <w:r>
-        <w:rPr>
-          <w:rtl w:val="0"/>
-        </w:rPr>
-        <w:t xml:space="preserve">Wash rinse repeat for the _dead.data (if it exists) to create &lt;unitname&gt;_dead_Albedo.dds.</w:t>
-      </w:r>
-    </w:p>
-    <w:p>
-      <w:pPr>
-        <w:rPr/>
-      </w:pPr>
-      <w:r>
-        <w:rPr>
-          <w:rtl w:val="0"/>
-        </w:rPr>
-      </w:r>
-    </w:p>
-    <w:p>
-      <w:pPr>
-        <w:rPr/>
-      </w:pPr>
-      <w:r>
-        <w:rPr>
-          <w:rtl w:val="0"/>
-        </w:rPr>
-        <w:t xml:space="preserve">Unfortunately the creation of the team colours (&lt;unitname&gt;_SpecTeam.dds) isn’t supported so you’ll have to do that manually.  Open the (non-dead) png again in gimp.  Use your intuition and creativity to work out which tiles should be team coloured.  Or just copy another unit’s SpecTeam to get some random mapping which will at best look mediocre, but at least provide you with an idea of what you’re aiming for.</w:t>
+        <w:rPr>
+          <w:rtl w:val="0"/>
+        </w:rPr>
       </w:r>
     </w:p>
     <w:p>
@@ -1102,7 +814,7 @@
         </w:rPr>
         <w:t xml:space="preserve">Any questions / feedback, leave me a message on the </w:t>
       </w:r>
-      <w:hyperlink r:id="rId21">
+      <w:hyperlink r:id="rId16">
         <w:r>
           <w:rPr>
             <w:color w:val="1155cc"/>
@@ -1270,7 +982,7 @@
         </w:rPr>
         <w:t xml:space="preserve">First, grab a copy of </w:t>
       </w:r>
-      <w:hyperlink r:id="rId22">
+      <w:hyperlink r:id="rId17">
         <w:r>
           <w:rPr>
             <w:color w:val="1155cc"/>
@@ -1309,16 +1021,16 @@
           <wp:inline distB="114300" distT="114300" distL="114300" distR="114300">
             <wp:extent cx="5066420" cy="6777038"/>
             <wp:effectExtent b="0" l="0" r="0" t="0"/>
-            <wp:docPr id="6" name="image8.png"/>
+            <wp:docPr id="8" name="image1.png"/>
             <a:graphic>
               <a:graphicData uri="http://schemas.openxmlformats.org/drawingml/2006/picture">
                 <pic:pic>
                   <pic:nvPicPr>
-                    <pic:cNvPr id="0" name="image8.png"/>
+                    <pic:cNvPr id="0" name="image1.png"/>
                     <pic:cNvPicPr preferRelativeResize="0"/>
                   </pic:nvPicPr>
                   <pic:blipFill>
-                    <a:blip r:embed="rId23"/>
+                    <a:blip r:embed="rId18"/>
                     <a:srcRect b="0" l="0" r="0" t="0"/>
                     <a:stretch>
                       <a:fillRect/>
@@ -1402,21 +1114,42 @@
         <w:rPr/>
       </w:pPr>
       <w:r>
+        <w:rPr>
+          <w:rtl w:val="0"/>
+        </w:rPr>
+        <w:t xml:space="preserve">Add a special “scm-file-path” statement to the top to indicate the .scm file in which to find the bone structure and initial poses. By default nbos2sca will look in the same directory as the .nbos script for the named .scm file, but you can specify a full path to the .scm file if required.  (you can also override the .scm file from the command line).</w:t>
+      </w:r>
+    </w:p>
+    <w:p>
+      <w:pPr>
+        <w:rPr/>
+      </w:pPr>
+      <w:r>
+        <w:rPr>
+          <w:rtl w:val="0"/>
+        </w:rPr>
+      </w:r>
+    </w:p>
+    <w:p>
+      <w:pPr>
+        <w:rPr/>
+      </w:pPr>
+      <w:r>
         <w:rPr/>
         <w:drawing>
           <wp:inline distB="114300" distT="114300" distL="114300" distR="114300">
-            <wp:extent cx="4981575" cy="1838325"/>
+            <wp:extent cx="5591175" cy="3171825"/>
             <wp:effectExtent b="0" l="0" r="0" t="0"/>
-            <wp:docPr id="4" name="image9.png"/>
+            <wp:docPr id="12" name="image4.png"/>
             <a:graphic>
               <a:graphicData uri="http://schemas.openxmlformats.org/drawingml/2006/picture">
                 <pic:pic>
                   <pic:nvPicPr>
-                    <pic:cNvPr id="0" name="image9.png"/>
+                    <pic:cNvPr id="0" name="image4.png"/>
                     <pic:cNvPicPr preferRelativeResize="0"/>
                   </pic:nvPicPr>
                   <pic:blipFill>
-                    <a:blip r:embed="rId24"/>
+                    <a:blip r:embed="rId19"/>
                     <a:srcRect b="0" l="0" r="0" t="0"/>
                     <a:stretch>
                       <a:fillRect/>
@@ -1425,7 +1158,7 @@
                   <pic:spPr>
                     <a:xfrm>
                       <a:off x="0" y="0"/>
-                      <a:ext cx="4981575" cy="1838325"/>
+                      <a:ext cx="5591175" cy="3171825"/>
                     </a:xfrm>
                     <a:prstGeom prst="rect"/>
                     <a:ln/>
@@ -1461,18 +1194,18 @@
         <w:rPr/>
         <w:drawing>
           <wp:inline distB="114300" distT="114300" distL="114300" distR="114300">
-            <wp:extent cx="5000625" cy="2124075"/>
+            <wp:extent cx="5591175" cy="2314575"/>
             <wp:effectExtent b="0" l="0" r="0" t="0"/>
-            <wp:docPr id="5" name="image1.png"/>
+            <wp:docPr id="1" name="image8.png"/>
             <a:graphic>
               <a:graphicData uri="http://schemas.openxmlformats.org/drawingml/2006/picture">
                 <pic:pic>
                   <pic:nvPicPr>
-                    <pic:cNvPr id="0" name="image1.png"/>
+                    <pic:cNvPr id="0" name="image8.png"/>
                     <pic:cNvPicPr preferRelativeResize="0"/>
                   </pic:nvPicPr>
                   <pic:blipFill>
-                    <a:blip r:embed="rId25"/>
+                    <a:blip r:embed="rId20"/>
                     <a:srcRect b="0" l="0" r="0" t="0"/>
                     <a:stretch>
                       <a:fillRect/>
@@ -1481,7 +1214,7 @@
                   <pic:spPr>
                     <a:xfrm>
                       <a:off x="0" y="0"/>
-                      <a:ext cx="5000625" cy="2124075"/>
+                      <a:ext cx="5591175" cy="2314575"/>
                     </a:xfrm>
                     <a:prstGeom prst="rect"/>
                     <a:ln/>
@@ -1518,7 +1251,7 @@
         </w:rPr>
         <w:t xml:space="preserve">Note that the original BOS file has a list of “pieces”.  Our nbos2sca converter tracks the poses of all bones in the model regardless of whether they’re mentioned in the script.  As an animator newbie, I’m unclear as to whether or not this is useful / required.  Please </w:t>
       </w:r>
-      <w:hyperlink r:id="rId26">
+      <w:hyperlink r:id="rId21">
         <w:r>
           <w:rPr>
             <w:color w:val="1155cc"/>
@@ -1553,40 +1286,39 @@
         <w:rPr>
           <w:rtl w:val="0"/>
         </w:rPr>
-        <w:t xml:space="preserve">Run the nbos compiler (open command prompt and execute as below; or create a .bat file with the nbos2sca statement in it and double click on it):</w:t>
-      </w:r>
-    </w:p>
-    <w:p>
-      <w:pPr>
-        <w:rPr/>
-      </w:pPr>
-      <w:r>
-        <w:rPr>
-          <w:rtl w:val="0"/>
-        </w:rPr>
-      </w:r>
-    </w:p>
-    <w:p>
-      <w:pPr>
-        <w:ind w:left="0" w:firstLine="0"/>
+        <w:t xml:space="preserve">To run the nbos compiler, just drag/drop one (or a whole bunch of) .nbos files onto the nbos2sc.exe executable in windows file explorer.  (or open command prompt and execute nbos2sca.exe --help to override some default options).</w:t>
+      </w:r>
+    </w:p>
+    <w:p>
+      <w:pPr>
+        <w:rPr/>
+      </w:pPr>
+      <w:r>
+        <w:rPr>
+          <w:rtl w:val="0"/>
+        </w:rPr>
+      </w:r>
+    </w:p>
+    <w:p>
+      <w:pPr>
         <w:rPr/>
       </w:pPr>
       <w:r>
         <w:rPr/>
         <w:drawing>
           <wp:inline distB="114300" distT="114300" distL="114300" distR="114300">
-            <wp:extent cx="5943600" cy="1155700"/>
+            <wp:extent cx="5943600" cy="2235200"/>
             <wp:effectExtent b="0" l="0" r="0" t="0"/>
-            <wp:docPr id="10" name="image13.png"/>
+            <wp:docPr id="4" name="image14.png"/>
             <a:graphic>
               <a:graphicData uri="http://schemas.openxmlformats.org/drawingml/2006/picture">
                 <pic:pic>
                   <pic:nvPicPr>
-                    <pic:cNvPr id="0" name="image13.png"/>
+                    <pic:cNvPr id="0" name="image14.png"/>
                     <pic:cNvPicPr preferRelativeResize="0"/>
                   </pic:nvPicPr>
                   <pic:blipFill>
-                    <a:blip r:embed="rId27"/>
+                    <a:blip r:embed="rId22"/>
                     <a:srcRect b="0" l="0" r="0" t="0"/>
                     <a:stretch>
                       <a:fillRect/>
@@ -1595,7 +1327,7 @@
                   <pic:spPr>
                     <a:xfrm>
                       <a:off x="0" y="0"/>
-                      <a:ext cx="5943600" cy="1155700"/>
+                      <a:ext cx="5943600" cy="2235200"/>
                     </a:xfrm>
                     <a:prstGeom prst="rect"/>
                     <a:ln/>
@@ -1614,6 +1346,51 @@
     </w:p>
     <w:p>
       <w:pPr>
+        <w:rPr/>
+      </w:pPr>
+      <w:r>
+        <w:rPr/>
+        <w:drawing>
+          <wp:inline distB="114300" distT="114300" distL="114300" distR="114300">
+            <wp:extent cx="5362575" cy="1257300"/>
+            <wp:effectExtent b="0" l="0" r="0" t="0"/>
+            <wp:docPr id="3" name="image16.png"/>
+            <a:graphic>
+              <a:graphicData uri="http://schemas.openxmlformats.org/drawingml/2006/picture">
+                <pic:pic>
+                  <pic:nvPicPr>
+                    <pic:cNvPr id="0" name="image16.png"/>
+                    <pic:cNvPicPr preferRelativeResize="0"/>
+                  </pic:nvPicPr>
+                  <pic:blipFill>
+                    <a:blip r:embed="rId23"/>
+                    <a:srcRect b="0" l="0" r="0" t="0"/>
+                    <a:stretch>
+                      <a:fillRect/>
+                    </a:stretch>
+                  </pic:blipFill>
+                  <pic:spPr>
+                    <a:xfrm>
+                      <a:off x="0" y="0"/>
+                      <a:ext cx="5362575" cy="1257300"/>
+                    </a:xfrm>
+                    <a:prstGeom prst="rect"/>
+                    <a:ln/>
+                  </pic:spPr>
+                </pic:pic>
+              </a:graphicData>
+            </a:graphic>
+          </wp:inline>
+        </w:drawing>
+      </w:r>
+      <w:r>
+        <w:rPr>
+          <w:rtl w:val="0"/>
+        </w:rPr>
+      </w:r>
+    </w:p>
+    <w:p>
+      <w:pPr>
         <w:ind w:left="0" w:firstLine="0"/>
         <w:rPr/>
       </w:pPr>
@@ -1632,32 +1409,9 @@
         <w:rPr>
           <w:rtl w:val="0"/>
         </w:rPr>
-        <w:t xml:space="preserve">(ARMCOM_lod0.scm is the output of 3do2scm run on the Total Mayhem version of ARMCOM.3do).</w:t>
-      </w:r>
-    </w:p>
-    <w:p>
-      <w:pPr>
-        <w:ind w:left="0" w:firstLine="0"/>
-        <w:rPr/>
-      </w:pPr>
-      <w:r>
-        <w:rPr>
-          <w:rtl w:val="0"/>
-        </w:rPr>
-      </w:r>
-    </w:p>
-    <w:p>
-      <w:pPr>
-        <w:ind w:left="0" w:firstLine="0"/>
-        <w:rPr/>
-      </w:pPr>
-      <w:r>
-        <w:rPr>
-          <w:rtl w:val="0"/>
-        </w:rPr>
-        <w:t xml:space="preserve">You should now have a shiny new .SCA file.  Let’s check it out in </w:t>
-      </w:r>
-      <w:hyperlink r:id="rId28">
+        <w:t xml:space="preserve">You should now have a shiny new SCA file: “armcom_walk.sca”.  Let’s check it out in </w:t>
+      </w:r>
+      <w:hyperlink r:id="rId24">
         <w:r>
           <w:rPr>
             <w:color w:val="1155cc"/>
@@ -1673,7 +1427,7 @@
         </w:rPr>
         <w:t xml:space="preserve">.  Use the </w:t>
       </w:r>
-      <w:hyperlink r:id="rId29">
+      <w:hyperlink r:id="rId25">
         <w:r>
           <w:rPr>
             <w:color w:val="1155cc"/>
@@ -1712,16 +1466,16 @@
           <wp:inline distB="114300" distT="114300" distL="114300" distR="114300">
             <wp:extent cx="1946910" cy="2433638"/>
             <wp:effectExtent b="0" l="0" r="0" t="0"/>
-            <wp:docPr id="17" name="image10.png"/>
+            <wp:docPr id="16" name="image15.png"/>
             <a:graphic>
               <a:graphicData uri="http://schemas.openxmlformats.org/drawingml/2006/picture">
                 <pic:pic>
                   <pic:nvPicPr>
-                    <pic:cNvPr id="0" name="image10.png"/>
+                    <pic:cNvPr id="0" name="image15.png"/>
                     <pic:cNvPicPr preferRelativeResize="0"/>
                   </pic:nvPicPr>
                   <pic:blipFill>
-                    <a:blip r:embed="rId30"/>
+                    <a:blip r:embed="rId26"/>
                     <a:srcRect b="0" l="0" r="0" t="0"/>
                     <a:stretch>
                       <a:fillRect/>
@@ -1747,16 +1501,16 @@
           <wp:inline distB="114300" distT="114300" distL="114300" distR="114300">
             <wp:extent cx="1930156" cy="2414588"/>
             <wp:effectExtent b="0" l="0" r="0" t="0"/>
-            <wp:docPr id="16" name="image7.png"/>
+            <wp:docPr id="15" name="image5.png"/>
             <a:graphic>
               <a:graphicData uri="http://schemas.openxmlformats.org/drawingml/2006/picture">
                 <pic:pic>
                   <pic:nvPicPr>
-                    <pic:cNvPr id="0" name="image7.png"/>
+                    <pic:cNvPr id="0" name="image5.png"/>
                     <pic:cNvPicPr preferRelativeResize="0"/>
                   </pic:nvPicPr>
                   <pic:blipFill>
-                    <a:blip r:embed="rId31"/>
+                    <a:blip r:embed="rId27"/>
                     <a:srcRect b="0" l="0" r="0" t="0"/>
                     <a:stretch>
                       <a:fillRect/>
@@ -1782,16 +1536,16 @@
           <wp:inline distB="114300" distT="114300" distL="114300" distR="114300">
             <wp:extent cx="1931715" cy="2424113"/>
             <wp:effectExtent b="0" l="0" r="0" t="0"/>
-            <wp:docPr id="1" name="image15.png"/>
+            <wp:docPr id="2" name="image6.png"/>
             <a:graphic>
               <a:graphicData uri="http://schemas.openxmlformats.org/drawingml/2006/picture">
                 <pic:pic>
                   <pic:nvPicPr>
-                    <pic:cNvPr id="0" name="image15.png"/>
+                    <pic:cNvPr id="0" name="image6.png"/>
                     <pic:cNvPicPr preferRelativeResize="0"/>
                   </pic:nvPicPr>
                   <pic:blipFill>
-                    <a:blip r:embed="rId32"/>
+                    <a:blip r:embed="rId28"/>
                     <a:srcRect b="0" l="0" r="0" t="0"/>
                     <a:stretch>
                       <a:fillRect/>
@@ -1817,16 +1571,16 @@
           <wp:inline distB="114300" distT="114300" distL="114300" distR="114300">
             <wp:extent cx="1939305" cy="2433638"/>
             <wp:effectExtent b="0" l="0" r="0" t="0"/>
-            <wp:docPr id="9" name="image2.png"/>
+            <wp:docPr id="10" name="image12.png"/>
             <a:graphic>
               <a:graphicData uri="http://schemas.openxmlformats.org/drawingml/2006/picture">
                 <pic:pic>
                   <pic:nvPicPr>
-                    <pic:cNvPr id="0" name="image2.png"/>
+                    <pic:cNvPr id="0" name="image12.png"/>
                     <pic:cNvPicPr preferRelativeResize="0"/>
                   </pic:nvPicPr>
                   <pic:blipFill>
-                    <a:blip r:embed="rId33"/>
+                    <a:blip r:embed="rId29"/>
                     <a:srcRect b="0" l="0" r="0" t="0"/>
                     <a:stretch>
                       <a:fillRect/>
@@ -1852,16 +1606,16 @@
           <wp:inline distB="114300" distT="114300" distL="114300" distR="114300">
             <wp:extent cx="1928813" cy="2419575"/>
             <wp:effectExtent b="0" l="0" r="0" t="0"/>
-            <wp:docPr id="3" name="image3.png"/>
+            <wp:docPr id="6" name="image10.png"/>
             <a:graphic>
               <a:graphicData uri="http://schemas.openxmlformats.org/drawingml/2006/picture">
                 <pic:pic>
                   <pic:nvPicPr>
-                    <pic:cNvPr id="0" name="image3.png"/>
+                    <pic:cNvPr id="0" name="image10.png"/>
                     <pic:cNvPicPr preferRelativeResize="0"/>
                   </pic:nvPicPr>
                   <pic:blipFill>
-                    <a:blip r:embed="rId34"/>
+                    <a:blip r:embed="rId30"/>
                     <a:srcRect b="0" l="0" r="0" t="0"/>
                     <a:stretch>
                       <a:fillRect/>
@@ -1887,16 +1641,16 @@
           <wp:inline distB="114300" distT="114300" distL="114300" distR="114300">
             <wp:extent cx="1947863" cy="2444567"/>
             <wp:effectExtent b="0" l="0" r="0" t="0"/>
-            <wp:docPr id="13" name="image5.png"/>
+            <wp:docPr id="14" name="image11.png"/>
             <a:graphic>
               <a:graphicData uri="http://schemas.openxmlformats.org/drawingml/2006/picture">
                 <pic:pic>
                   <pic:nvPicPr>
-                    <pic:cNvPr id="0" name="image5.png"/>
+                    <pic:cNvPr id="0" name="image11.png"/>
                     <pic:cNvPicPr preferRelativeResize="0"/>
                   </pic:nvPicPr>
                   <pic:blipFill>
-                    <a:blip r:embed="rId35"/>
+                    <a:blip r:embed="rId31"/>
                     <a:srcRect b="0" l="0" r="0" t="0"/>
                     <a:stretch>
                       <a:fillRect/>

</xml_diff>